<commit_message>
stats and maybe ppl
</commit_message>
<xml_diff>
--- a/ppl/finalExam/Final Exam S20.docx
+++ b/ppl/finalExam/Final Exam S20.docx
@@ -154,7 +154,23 @@
         <w:tab/>
         <w:tab/>
         <w:tab/>
-        <w:t xml:space="preserve">proper security procedures in place, a program could read/alter </w:t>
+        <w:t xml:space="preserve">proper security procedures in place </w:t>
+      </w:r>
+      <w:r>
+        <w:rPr>
+          <w:b/>
+          <w:bCs/>
+          <w:highlight w:val="yellow"/>
+        </w:rPr>
+        <w:t>(in OS)</w:t>
+      </w:r>
+      <w:r>
+        <w:rPr>
+          <w:b/>
+          <w:bCs/>
+          <w:highlight w:val="yellow"/>
+        </w:rPr>
+        <w:t xml:space="preserve">, a program could read/alter </w:t>
         <w:tab/>
         <w:tab/>
         <w:tab/>
@@ -185,16 +201,16 @@
       <w:pPr>
         <w:pStyle w:val="Normal"/>
         <w:rPr>
-          <w:rFonts w:asciiTheme="minorHAnsi" w:cstheme="minorBidi" w:eastAsiaTheme="minorHAnsi" w:hAnsiTheme="minorHAnsi"/>
-          <w:b/>
-          <w:b/>
-          <w:bCs/>
-          <w:highlight w:val="yellow"/>
-        </w:rPr>
-      </w:pPr>
-      <w:r>
-        <w:rPr>
-          <w:rFonts w:asciiTheme="minorHAnsi" w:cstheme="minorBidi" w:eastAsiaTheme="minorHAnsi" w:hAnsiTheme="minorHAnsi"/>
+          <w:rFonts w:ascii="Calibri" w:hAnsi="Calibri" w:eastAsia="Calibri" w:cs="Mangal" w:asciiTheme="minorHAnsi" w:cstheme="minorBidi" w:eastAsiaTheme="minorHAnsi" w:hAnsiTheme="minorHAnsi"/>
+          <w:b/>
+          <w:b/>
+          <w:bCs/>
+          <w:highlight w:val="yellow"/>
+        </w:rPr>
+      </w:pPr>
+      <w:r>
+        <w:rPr>
+          <w:rFonts w:eastAsia="Calibri" w:cs="Mangal" w:cstheme="minorBidi" w:eastAsiaTheme="minorHAnsi"/>
           <w:b/>
           <w:bCs/>
           <w:highlight w:val="yellow"/>
@@ -225,16 +241,16 @@
       <w:pPr>
         <w:pStyle w:val="Normal"/>
         <w:rPr>
-          <w:rFonts w:asciiTheme="minorHAnsi" w:cstheme="minorBidi" w:eastAsiaTheme="minorHAnsi" w:hAnsiTheme="minorHAnsi"/>
-          <w:b/>
-          <w:b/>
-          <w:bCs/>
-          <w:highlight w:val="yellow"/>
-        </w:rPr>
-      </w:pPr>
-      <w:r>
-        <w:rPr>
-          <w:rFonts w:asciiTheme="minorHAnsi" w:cstheme="minorBidi" w:eastAsiaTheme="minorHAnsi" w:hAnsiTheme="minorHAnsi"/>
+          <w:rFonts w:ascii="Calibri" w:hAnsi="Calibri" w:eastAsia="Calibri" w:cs="Mangal" w:asciiTheme="minorHAnsi" w:cstheme="minorBidi" w:eastAsiaTheme="minorHAnsi" w:hAnsiTheme="minorHAnsi"/>
+          <w:b/>
+          <w:b/>
+          <w:bCs/>
+          <w:highlight w:val="yellow"/>
+        </w:rPr>
+      </w:pPr>
+      <w:r>
+        <w:rPr>
+          <w:rFonts w:eastAsia="Calibri" w:cs="Mangal" w:cstheme="minorBidi" w:eastAsiaTheme="minorHAnsi"/>
           <w:b/>
           <w:bCs/>
           <w:highlight w:val="yellow"/>
@@ -256,30 +272,21 @@
       <w:pPr>
         <w:pStyle w:val="Normal"/>
         <w:rPr>
-          <w:rFonts w:asciiTheme="minorHAnsi" w:cstheme="minorBidi" w:eastAsiaTheme="minorHAnsi" w:hAnsiTheme="minorHAnsi"/>
-          <w:b/>
-          <w:b/>
-          <w:bCs/>
-          <w:highlight w:val="yellow"/>
-        </w:rPr>
-      </w:pPr>
-      <w:r>
-        <w:rPr>
-          <w:rFonts w:asciiTheme="minorHAnsi" w:cstheme="minorBidi" w:eastAsiaTheme="minorHAnsi" w:hAnsiTheme="minorHAnsi"/>
-          <w:b/>
-          <w:bCs/>
-          <w:highlight w:val="yellow"/>
-        </w:rPr>
-        <w:t xml:space="preserve">Delarative languages abstract much of how something is done allowing a programmer to just saw what should be done. You don’t care how it gets done, just that it is. SQL for example, has a lot of networking and file IO under the hood that goes into a simple SQL query. I don’t have to tell it how to do it, I just ask for the query and I get it. </w:t>
-      </w:r>
-      <w:r>
-        <w:rPr>
-          <w:rFonts w:asciiTheme="minorHAnsi" w:cstheme="minorBidi" w:eastAsiaTheme="minorHAnsi" w:hAnsiTheme="minorHAnsi"/>
-          <w:b/>
-          <w:bCs/>
-          <w:highlight w:val="yellow"/>
-        </w:rPr>
-        <w:t>If I wanted to do a similar database handling in strict Java, I would have to write all of the file/network IO myself, expressly telling it how to do so. By this logic, declarative languages tend to be higher level languages.</w:t>
+          <w:rFonts w:ascii="Calibri" w:hAnsi="Calibri" w:eastAsia="Calibri" w:cs="Mangal" w:asciiTheme="minorHAnsi" w:cstheme="minorBidi" w:eastAsiaTheme="minorHAnsi" w:hAnsiTheme="minorHAnsi"/>
+          <w:b/>
+          <w:b/>
+          <w:bCs/>
+          <w:highlight w:val="yellow"/>
+        </w:rPr>
+      </w:pPr>
+      <w:r>
+        <w:rPr>
+          <w:rFonts w:eastAsia="Calibri" w:cs="Mangal" w:cstheme="minorBidi" w:eastAsiaTheme="minorHAnsi"/>
+          <w:b/>
+          <w:bCs/>
+          <w:highlight w:val="yellow"/>
+        </w:rPr>
+        <w:t>Delarative languages abstract much of how something is done allowing a programmer to just saw what should be done. You don’t care how it gets done, just that it is. SQL for example, has a lot of networking and file IO under the hood that goes into a simple SQL query. I don’t have to tell it how to do it, I just ask for the query and I get it. If I wanted to do a similar database handling in strict Java, I would have to write all of the file/network IO myself, expressly telling it how to do so. By this logic, declarative languages tend to be higher level languages.</w:t>
       </w:r>
     </w:p>
     <w:p>
@@ -296,16 +303,16 @@
       <w:pPr>
         <w:pStyle w:val="Normal"/>
         <w:rPr>
-          <w:rFonts w:asciiTheme="minorHAnsi" w:cstheme="minorBidi" w:eastAsiaTheme="minorHAnsi" w:hAnsiTheme="minorHAnsi"/>
-          <w:b/>
-          <w:b/>
-          <w:bCs/>
-          <w:highlight w:val="yellow"/>
-        </w:rPr>
-      </w:pPr>
-      <w:r>
-        <w:rPr>
-          <w:rFonts w:asciiTheme="minorHAnsi" w:cstheme="minorBidi" w:eastAsiaTheme="minorHAnsi" w:hAnsiTheme="minorHAnsi"/>
+          <w:rFonts w:ascii="Calibri" w:hAnsi="Calibri" w:eastAsia="Calibri" w:cs="Mangal" w:asciiTheme="minorHAnsi" w:cstheme="minorBidi" w:eastAsiaTheme="minorHAnsi" w:hAnsiTheme="minorHAnsi"/>
+          <w:b/>
+          <w:b/>
+          <w:bCs/>
+          <w:highlight w:val="yellow"/>
+        </w:rPr>
+      </w:pPr>
+      <w:r>
+        <w:rPr>
+          <w:rFonts w:eastAsia="Calibri" w:cs="Mangal" w:cstheme="minorBidi" w:eastAsiaTheme="minorHAnsi"/>
           <w:b/>
           <w:bCs/>
           <w:highlight w:val="yellow"/>
@@ -317,46 +324,37 @@
       <w:pPr>
         <w:pStyle w:val="Normal"/>
         <w:rPr>
-          <w:rFonts w:asciiTheme="minorHAnsi" w:cstheme="minorBidi" w:eastAsiaTheme="minorHAnsi" w:hAnsiTheme="minorHAnsi"/>
-          <w:b/>
-          <w:b/>
-          <w:bCs/>
-          <w:highlight w:val="yellow"/>
-        </w:rPr>
-      </w:pPr>
-      <w:r>
-        <w:rPr>
-          <w:rFonts w:asciiTheme="minorHAnsi" w:cstheme="minorBidi" w:eastAsiaTheme="minorHAnsi" w:hAnsiTheme="minorHAnsi"/>
-          <w:b/>
-          <w:bCs/>
-          <w:highlight w:val="yellow"/>
-        </w:rPr>
-        <w:t xml:space="preserve">With that in mind, take a look at a simple equation: “1+2”. That is simply 3 symbols. We all agreed that 1 represents a single thing. “+” represents the concept of addition. “2” represents the quantity of one more than one. We interpret these symbols to have a meaning that is not inherent to the symbols themselves, because we preemptively agreed on their meaning. </w:t>
-      </w:r>
-      <w:r>
-        <w:rPr>
-          <w:rFonts w:asciiTheme="minorHAnsi" w:cstheme="minorBidi" w:eastAsiaTheme="minorHAnsi" w:hAnsiTheme="minorHAnsi"/>
-          <w:b/>
-          <w:bCs/>
-          <w:highlight w:val="yellow"/>
-        </w:rPr>
-        <w:t>Show those symbols to an alien and they wouldn’t have a clue what they meant. Language as a whole fits this. Every character, and every word, and every sentence structure, only has a meaning because we agreed on it.</w:t>
-      </w:r>
-    </w:p>
-    <w:p>
-      <w:pPr>
-        <w:pStyle w:val="Normal"/>
-        <w:rPr>
-          <w:rFonts w:asciiTheme="minorHAnsi" w:cstheme="minorBidi" w:eastAsiaTheme="minorHAnsi" w:hAnsiTheme="minorHAnsi"/>
-          <w:b/>
-          <w:b/>
-          <w:bCs/>
-          <w:highlight w:val="yellow"/>
-        </w:rPr>
-      </w:pPr>
-      <w:r>
-        <w:rPr>
-          <w:rFonts w:asciiTheme="minorHAnsi" w:cstheme="minorBidi" w:eastAsiaTheme="minorHAnsi" w:hAnsiTheme="minorHAnsi"/>
+          <w:rFonts w:ascii="Calibri" w:hAnsi="Calibri" w:eastAsia="Calibri" w:cs="Mangal" w:asciiTheme="minorHAnsi" w:cstheme="minorBidi" w:eastAsiaTheme="minorHAnsi" w:hAnsiTheme="minorHAnsi"/>
+          <w:b/>
+          <w:b/>
+          <w:bCs/>
+          <w:highlight w:val="yellow"/>
+        </w:rPr>
+      </w:pPr>
+      <w:r>
+        <w:rPr>
+          <w:rFonts w:eastAsia="Calibri" w:cs="Mangal" w:cstheme="minorBidi" w:eastAsiaTheme="minorHAnsi"/>
+          <w:b/>
+          <w:bCs/>
+          <w:highlight w:val="yellow"/>
+        </w:rPr>
+        <w:t>With that in mind, take a look at a simple equation: “1+2”. That is simply 3 symbols. We all agreed that 1 represents a single thing. “+” represents the concept of addition. “2” represents the quantity of one more than one. We interpret these symbols to have a meaning that is not inherent to the symbols themselves, because we preemptively agreed on their meaning. Show those symbols to an alien and they wouldn’t have a clue what they meant. Language as a whole fits this. Every character, and every word, and every sentence structure, only has a meaning because we agreed on it.</w:t>
+      </w:r>
+    </w:p>
+    <w:p>
+      <w:pPr>
+        <w:pStyle w:val="Normal"/>
+        <w:rPr>
+          <w:rFonts w:ascii="Calibri" w:hAnsi="Calibri" w:eastAsia="Calibri" w:cs="Mangal" w:asciiTheme="minorHAnsi" w:cstheme="minorBidi" w:eastAsiaTheme="minorHAnsi" w:hAnsiTheme="minorHAnsi"/>
+          <w:b/>
+          <w:b/>
+          <w:bCs/>
+          <w:highlight w:val="yellow"/>
+        </w:rPr>
+      </w:pPr>
+      <w:r>
+        <w:rPr>
+          <w:rFonts w:eastAsia="Calibri" w:cs="Mangal" w:cstheme="minorBidi" w:eastAsiaTheme="minorHAnsi"/>
           <w:b/>
           <w:bCs/>
           <w:highlight w:val="yellow"/>
@@ -378,16 +376,16 @@
       <w:pPr>
         <w:pStyle w:val="Normal"/>
         <w:rPr>
-          <w:rFonts w:asciiTheme="minorHAnsi" w:cstheme="minorBidi" w:eastAsiaTheme="minorHAnsi" w:hAnsiTheme="minorHAnsi"/>
-          <w:b/>
-          <w:b/>
-          <w:bCs/>
-          <w:highlight w:val="yellow"/>
-        </w:rPr>
-      </w:pPr>
-      <w:r>
-        <w:rPr>
-          <w:rFonts w:asciiTheme="minorHAnsi" w:cstheme="minorBidi" w:eastAsiaTheme="minorHAnsi" w:hAnsiTheme="minorHAnsi"/>
+          <w:rFonts w:ascii="Calibri" w:hAnsi="Calibri" w:eastAsia="Calibri" w:cs="Mangal" w:asciiTheme="minorHAnsi" w:cstheme="minorBidi" w:eastAsiaTheme="minorHAnsi" w:hAnsiTheme="minorHAnsi"/>
+          <w:b/>
+          <w:b/>
+          <w:bCs/>
+          <w:highlight w:val="yellow"/>
+        </w:rPr>
+      </w:pPr>
+      <w:r>
+        <w:rPr>
+          <w:rFonts w:eastAsia="Calibri" w:cs="Mangal" w:cstheme="minorBidi" w:eastAsiaTheme="minorHAnsi"/>
           <w:b/>
           <w:bCs/>
           <w:highlight w:val="yellow"/>
@@ -399,16 +397,16 @@
       <w:pPr>
         <w:pStyle w:val="Normal"/>
         <w:rPr>
-          <w:rFonts w:asciiTheme="minorHAnsi" w:cstheme="minorBidi" w:eastAsiaTheme="minorHAnsi" w:hAnsiTheme="minorHAnsi"/>
-          <w:b/>
-          <w:b/>
-          <w:bCs/>
-          <w:highlight w:val="yellow"/>
-        </w:rPr>
-      </w:pPr>
-      <w:r>
-        <w:rPr>
-          <w:rFonts w:asciiTheme="minorHAnsi" w:cstheme="minorBidi" w:eastAsiaTheme="minorHAnsi" w:hAnsiTheme="minorHAnsi"/>
+          <w:rFonts w:ascii="Calibri" w:hAnsi="Calibri" w:eastAsia="Calibri" w:cs="Mangal" w:asciiTheme="minorHAnsi" w:cstheme="minorBidi" w:eastAsiaTheme="minorHAnsi" w:hAnsiTheme="minorHAnsi"/>
+          <w:b/>
+          <w:b/>
+          <w:bCs/>
+          <w:highlight w:val="yellow"/>
+        </w:rPr>
+      </w:pPr>
+      <w:r>
+        <w:rPr>
+          <w:rFonts w:eastAsia="Calibri" w:cs="Mangal" w:cstheme="minorBidi" w:eastAsiaTheme="minorHAnsi"/>
           <w:b/>
           <w:bCs/>
           <w:highlight w:val="yellow"/>
@@ -527,59 +525,35 @@
           <w:bCs/>
           <w:highlight w:val="yellow"/>
         </w:rPr>
-        <w:t xml:space="preserve">Function – </w:t>
-      </w:r>
-      <w:r>
-        <w:rPr>
-          <w:b/>
-          <w:bCs/>
-          <w:highlight w:val="yellow"/>
-        </w:rPr>
-        <w:t>evaluate a given input to generate a given output. Mathemeatical operations (+, *, -, etc) would be an example of this. Each of the list operations listed above would also be considered function operations.</w:t>
-      </w:r>
-    </w:p>
-    <w:p>
-      <w:pPr>
-        <w:pStyle w:val="Normal"/>
-        <w:rPr/>
-      </w:pPr>
-      <w:r>
-        <w:rPr>
-          <w:b/>
-          <w:bCs/>
-          <w:highlight w:val="yellow"/>
-        </w:rPr>
-        <w:t xml:space="preserve">Predicate – </w:t>
-      </w:r>
-      <w:r>
-        <w:rPr>
-          <w:b/>
-          <w:bCs/>
-          <w:highlight w:val="yellow"/>
-        </w:rPr>
-        <w:t>Predicates on the other, as described above, take some input and return a boolean true or false(nil). Equality checks (&gt;, &lt;, equal, etc) would be the most simple of these. listp was also one that came in handy in our assignments.</w:t>
-      </w:r>
-    </w:p>
-    <w:p>
-      <w:pPr>
-        <w:pStyle w:val="Normal"/>
-        <w:rPr/>
-      </w:pPr>
-      <w:r>
-        <w:rPr>
-          <w:b/>
-          <w:bCs/>
-          <w:highlight w:val="yellow"/>
-        </w:rPr>
-        <w:t xml:space="preserve">Macros – </w:t>
-      </w:r>
-      <w:r>
-        <w:rPr>
-          <w:b/>
-          <w:bCs/>
-          <w:highlight w:val="yellow"/>
-        </w:rPr>
-        <w:t>these perform many of the same things as functions but do so syntactically differently. Cond is an example of this as it uses its own syntax while still taking in inputs and giving outputs. Defun allows you to define your own functions, but defun itself is a macro.</w:t>
+        <w:t>Function – evaluate a given input to generate a given output. Mathemeatical operations (+, *, -, etc) would be an example of this. Each of the list operations listed above would also be considered function operations.</w:t>
+      </w:r>
+    </w:p>
+    <w:p>
+      <w:pPr>
+        <w:pStyle w:val="Normal"/>
+        <w:rPr/>
+      </w:pPr>
+      <w:r>
+        <w:rPr>
+          <w:b/>
+          <w:bCs/>
+          <w:highlight w:val="yellow"/>
+        </w:rPr>
+        <w:t>Predicate – Predicates on the other, as described above, take some input and return a boolean true or false(nil). Equality checks (&gt;, &lt;, equal, etc) would be the most simple of these. listp was also one that came in handy in our assignments.</w:t>
+      </w:r>
+    </w:p>
+    <w:p>
+      <w:pPr>
+        <w:pStyle w:val="Normal"/>
+        <w:rPr/>
+      </w:pPr>
+      <w:r>
+        <w:rPr>
+          <w:b/>
+          <w:bCs/>
+          <w:highlight w:val="yellow"/>
+        </w:rPr>
+        <w:t>Macros – these perform many of the same things as functions but do so syntactically differently. Cond is an example of this as it uses its own syntax while still taking in inputs and giving outputs. Defun allows you to define your own functions, but defun itself is a macro.</w:t>
       </w:r>
     </w:p>
     <w:p>
@@ -651,15 +625,6 @@
           <w:bCs/>
         </w:rPr>
         <w:t>countpositives(List, R) :- List = [Head | Rest], (&gt;( Head, 0) -&gt;  countpositives(Rest, T), R is T + 1  ;  countpositives(Rest, T), R = T).</w:t>
-      </w:r>
-    </w:p>
-    <w:p>
-      <w:pPr>
-        <w:pStyle w:val="Normal"/>
-        <w:rPr/>
-      </w:pPr>
-      <w:r>
-        <w:rPr/>
       </w:r>
     </w:p>
     <w:p>
@@ -683,6 +648,387 @@
       <w:r>
         <w:rPr/>
         <w:t>Write a lisp function(s) that takes a list of items of the form – ‘(a b c d e f g) and returns a list of pair of lists the form – ‘((a c e g) (b d f)). (20).</w:t>
+      </w:r>
+    </w:p>
+    <w:p>
+      <w:pPr>
+        <w:pStyle w:val="Normal"/>
+        <w:widowControl/>
+        <w:bidi w:val="0"/>
+        <w:spacing w:lineRule="auto" w:line="259" w:before="0" w:after="160"/>
+        <w:jc w:val="left"/>
+        <w:rPr>
+          <w:rFonts w:asciiTheme="minorHAnsi" w:cstheme="minorBidi" w:eastAsiaTheme="minorHAnsi" w:hAnsiTheme="minorHAnsi"/>
+          <w:b/>
+          <w:b/>
+          <w:bCs/>
+          <w:highlight w:val="yellow"/>
+        </w:rPr>
+      </w:pPr>
+      <w:r>
+        <w:rPr>
+          <w:rFonts w:asciiTheme="minorHAnsi" w:cstheme="minorBidi" w:eastAsiaTheme="minorHAnsi" w:hAnsiTheme="minorHAnsi"/>
+          <w:b/>
+          <w:bCs/>
+          <w:highlight w:val="yellow"/>
+        </w:rPr>
+        <w:t>The first list (odds) always has an extra period in the second to last location. So ‘(a b c d e f g) actually evaluates to ‘((a c e . g) (b d f)). I think I know which line is doing it but I’m not sure how to fix it. I tried a lot of stuff and it didn’t really help.</w:t>
+      </w:r>
+    </w:p>
+    <w:p>
+      <w:pPr>
+        <w:pStyle w:val="Normal"/>
+        <w:widowControl/>
+        <w:bidi w:val="0"/>
+        <w:spacing w:lineRule="auto" w:line="240" w:before="0" w:after="160"/>
+        <w:jc w:val="left"/>
+        <w:rPr>
+          <w:rFonts w:ascii="Consolas" w:hAnsi="Consolas"/>
+          <w:b/>
+          <w:b/>
+          <w:bCs/>
+        </w:rPr>
+      </w:pPr>
+      <w:r>
+        <w:rPr>
+          <w:rFonts w:ascii="Consolas" w:hAnsi="Consolas"/>
+          <w:b/>
+          <w:bCs/>
+        </w:rPr>
+        <w:t>(defun listPair (myList)</w:t>
+      </w:r>
+    </w:p>
+    <w:p>
+      <w:pPr>
+        <w:pStyle w:val="Normal"/>
+        <w:widowControl/>
+        <w:bidi w:val="0"/>
+        <w:spacing w:lineRule="auto" w:line="240" w:before="0" w:after="160"/>
+        <w:jc w:val="left"/>
+        <w:rPr>
+          <w:rFonts w:ascii="Consolas" w:hAnsi="Consolas"/>
+          <w:b/>
+          <w:b/>
+          <w:bCs/>
+        </w:rPr>
+      </w:pPr>
+      <w:r>
+        <w:rPr>
+          <w:rFonts w:ascii="Consolas" w:hAnsi="Consolas"/>
+          <w:b/>
+          <w:bCs/>
+        </w:rPr>
+        <w:tab/>
+        <w:t xml:space="preserve">(if myList ; if the list isn't empty </w:t>
+      </w:r>
+    </w:p>
+    <w:p>
+      <w:pPr>
+        <w:pStyle w:val="Normal"/>
+        <w:widowControl/>
+        <w:bidi w:val="0"/>
+        <w:spacing w:lineRule="auto" w:line="240" w:before="0" w:after="160"/>
+        <w:jc w:val="left"/>
+        <w:rPr>
+          <w:rFonts w:ascii="Consolas" w:hAnsi="Consolas"/>
+          <w:b/>
+          <w:b/>
+          <w:bCs/>
+        </w:rPr>
+      </w:pPr>
+      <w:r>
+        <w:rPr>
+          <w:rFonts w:ascii="Consolas" w:hAnsi="Consolas"/>
+          <w:b/>
+          <w:bCs/>
+        </w:rPr>
+        <w:tab/>
+        <w:tab/>
+        <w:t>(if (cdr (cdr myList)) ; if the list is length 2 or more</w:t>
+      </w:r>
+    </w:p>
+    <w:p>
+      <w:pPr>
+        <w:pStyle w:val="Normal"/>
+        <w:widowControl/>
+        <w:bidi w:val="0"/>
+        <w:spacing w:lineRule="auto" w:line="240" w:before="0" w:after="160"/>
+        <w:jc w:val="left"/>
+        <w:rPr>
+          <w:rFonts w:ascii="Consolas" w:hAnsi="Consolas"/>
+          <w:b/>
+          <w:b/>
+          <w:bCs/>
+        </w:rPr>
+      </w:pPr>
+      <w:r>
+        <w:rPr>
+          <w:rFonts w:ascii="Consolas" w:hAnsi="Consolas"/>
+          <w:b/>
+          <w:bCs/>
+        </w:rPr>
+        <w:tab/>
+        <w:tab/>
+        <w:tab/>
+        <w:tab/>
+        <w:t>(list</w:t>
+      </w:r>
+    </w:p>
+    <w:p>
+      <w:pPr>
+        <w:pStyle w:val="Normal"/>
+        <w:widowControl/>
+        <w:bidi w:val="0"/>
+        <w:spacing w:lineRule="auto" w:line="240" w:before="0" w:after="160"/>
+        <w:jc w:val="left"/>
+        <w:rPr>
+          <w:rFonts w:ascii="Consolas" w:hAnsi="Consolas"/>
+          <w:b/>
+          <w:b/>
+          <w:bCs/>
+        </w:rPr>
+      </w:pPr>
+      <w:r>
+        <w:rPr>
+          <w:rFonts w:ascii="Consolas" w:hAnsi="Consolas"/>
+          <w:b/>
+          <w:bCs/>
+        </w:rPr>
+        <w:tab/>
+        <w:tab/>
+        <w:tab/>
+        <w:tab/>
+        <w:tab/>
+        <w:t>(cons (car myList) (car (listPair (cdr (cdr myList))))) ; combine the first item with the rest of the odd items</w:t>
+      </w:r>
+    </w:p>
+    <w:p>
+      <w:pPr>
+        <w:pStyle w:val="Normal"/>
+        <w:widowControl/>
+        <w:bidi w:val="0"/>
+        <w:spacing w:lineRule="auto" w:line="240" w:before="0" w:after="160"/>
+        <w:jc w:val="left"/>
+        <w:rPr>
+          <w:rFonts w:ascii="Consolas" w:hAnsi="Consolas"/>
+          <w:b/>
+          <w:b/>
+          <w:bCs/>
+        </w:rPr>
+      </w:pPr>
+      <w:r>
+        <w:rPr>
+          <w:rFonts w:ascii="Consolas" w:hAnsi="Consolas"/>
+          <w:b/>
+          <w:bCs/>
+        </w:rPr>
+        <w:tab/>
+        <w:tab/>
+        <w:tab/>
+        <w:tab/>
+        <w:tab/>
+        <w:t>(cons (car (cdr myList)) (car (cdr (listPair (cdr (cdr myList)))))) ; combine the second ite mwith rest of the even items</w:t>
+      </w:r>
+    </w:p>
+    <w:p>
+      <w:pPr>
+        <w:pStyle w:val="Normal"/>
+        <w:widowControl/>
+        <w:bidi w:val="0"/>
+        <w:spacing w:lineRule="auto" w:line="240" w:before="0" w:after="160"/>
+        <w:jc w:val="left"/>
+        <w:rPr>
+          <w:rFonts w:ascii="Consolas" w:hAnsi="Consolas"/>
+          <w:b/>
+          <w:b/>
+          <w:bCs/>
+        </w:rPr>
+      </w:pPr>
+      <w:r>
+        <w:rPr>
+          <w:rFonts w:ascii="Consolas" w:hAnsi="Consolas"/>
+          <w:b/>
+          <w:bCs/>
+        </w:rPr>
+        <w:tab/>
+        <w:tab/>
+        <w:tab/>
+        <w:tab/>
+        <w:t>)</w:t>
+      </w:r>
+    </w:p>
+    <w:p>
+      <w:pPr>
+        <w:pStyle w:val="Normal"/>
+        <w:widowControl/>
+        <w:bidi w:val="0"/>
+        <w:spacing w:lineRule="auto" w:line="240" w:before="0" w:after="160"/>
+        <w:jc w:val="left"/>
+        <w:rPr>
+          <w:rFonts w:ascii="Consolas" w:hAnsi="Consolas"/>
+          <w:b/>
+          <w:b/>
+          <w:bCs/>
+        </w:rPr>
+      </w:pPr>
+      <w:r>
+        <w:rPr>
+          <w:rFonts w:ascii="Consolas" w:hAnsi="Consolas"/>
+          <w:b/>
+          <w:bCs/>
+        </w:rPr>
+        <w:tab/>
+        <w:tab/>
+        <w:tab/>
+      </w:r>
+    </w:p>
+    <w:p>
+      <w:pPr>
+        <w:pStyle w:val="Normal"/>
+        <w:widowControl/>
+        <w:bidi w:val="0"/>
+        <w:spacing w:lineRule="auto" w:line="240" w:before="0" w:after="160"/>
+        <w:jc w:val="left"/>
+        <w:rPr>
+          <w:rFonts w:ascii="Consolas" w:hAnsi="Consolas"/>
+          <w:b/>
+          <w:b/>
+          <w:bCs/>
+        </w:rPr>
+      </w:pPr>
+      <w:r>
+        <w:rPr>
+          <w:rFonts w:ascii="Consolas" w:hAnsi="Consolas"/>
+          <w:b/>
+          <w:bCs/>
+        </w:rPr>
+        <w:tab/>
+        <w:tab/>
+        <w:tab/>
+        <w:t>(list (car myList) (cdr myList)) ; return the first and second items split</w:t>
+      </w:r>
+    </w:p>
+    <w:p>
+      <w:pPr>
+        <w:pStyle w:val="Normal"/>
+        <w:widowControl/>
+        <w:bidi w:val="0"/>
+        <w:spacing w:lineRule="auto" w:line="240" w:before="0" w:after="160"/>
+        <w:jc w:val="left"/>
+        <w:rPr>
+          <w:rFonts w:ascii="Consolas" w:hAnsi="Consolas"/>
+          <w:b/>
+          <w:b/>
+          <w:bCs/>
+        </w:rPr>
+      </w:pPr>
+      <w:r>
+        <w:rPr>
+          <w:rFonts w:ascii="Consolas" w:hAnsi="Consolas"/>
+          <w:b/>
+          <w:bCs/>
+        </w:rPr>
+        <w:tab/>
+        <w:tab/>
+        <w:tab/>
+        <w:t>;i think this line is causing the extra period but I'm not sure</w:t>
+      </w:r>
+    </w:p>
+    <w:p>
+      <w:pPr>
+        <w:pStyle w:val="Normal"/>
+        <w:widowControl/>
+        <w:bidi w:val="0"/>
+        <w:spacing w:lineRule="auto" w:line="240" w:before="0" w:after="160"/>
+        <w:jc w:val="left"/>
+        <w:rPr>
+          <w:rFonts w:ascii="Consolas" w:hAnsi="Consolas"/>
+          <w:b/>
+          <w:b/>
+          <w:bCs/>
+        </w:rPr>
+      </w:pPr>
+      <w:r>
+        <w:rPr>
+          <w:rFonts w:ascii="Consolas" w:hAnsi="Consolas"/>
+          <w:b/>
+          <w:bCs/>
+        </w:rPr>
+        <w:tab/>
+        <w:tab/>
+        <w:t>)</w:t>
+      </w:r>
+    </w:p>
+    <w:p>
+      <w:pPr>
+        <w:pStyle w:val="Normal"/>
+        <w:widowControl/>
+        <w:bidi w:val="0"/>
+        <w:spacing w:lineRule="auto" w:line="240" w:before="0" w:after="160"/>
+        <w:jc w:val="left"/>
+        <w:rPr>
+          <w:rFonts w:ascii="Consolas" w:hAnsi="Consolas"/>
+          <w:b/>
+          <w:b/>
+          <w:bCs/>
+        </w:rPr>
+      </w:pPr>
+      <w:r>
+        <w:rPr>
+          <w:rFonts w:ascii="Consolas" w:hAnsi="Consolas"/>
+          <w:b/>
+          <w:bCs/>
+        </w:rPr>
+        <w:tab/>
+        <w:tab/>
+        <w:t>'(() ()) ; if the list is empty (base case)</w:t>
+      </w:r>
+    </w:p>
+    <w:p>
+      <w:pPr>
+        <w:pStyle w:val="Normal"/>
+        <w:widowControl/>
+        <w:bidi w:val="0"/>
+        <w:spacing w:lineRule="auto" w:line="240" w:before="0" w:after="160"/>
+        <w:jc w:val="left"/>
+        <w:rPr>
+          <w:rFonts w:ascii="Consolas" w:hAnsi="Consolas"/>
+          <w:b/>
+          <w:b/>
+          <w:bCs/>
+        </w:rPr>
+      </w:pPr>
+      <w:r>
+        <w:rPr>
+          <w:rFonts w:ascii="Consolas" w:hAnsi="Consolas"/>
+          <w:b/>
+          <w:bCs/>
+        </w:rPr>
+        <w:tab/>
+        <w:t>)</w:t>
+      </w:r>
+    </w:p>
+    <w:p>
+      <w:pPr>
+        <w:pStyle w:val="Normal"/>
+        <w:widowControl/>
+        <w:bidi w:val="0"/>
+        <w:spacing w:lineRule="auto" w:line="240" w:before="0" w:after="160"/>
+        <w:jc w:val="left"/>
+        <w:rPr>
+          <w:rFonts w:ascii="Consolas" w:hAnsi="Consolas"/>
+          <w:b/>
+          <w:b/>
+          <w:bCs/>
+        </w:rPr>
+      </w:pPr>
+      <w:r>
+        <w:rPr>
+          <w:rFonts w:ascii="Consolas" w:hAnsi="Consolas"/>
+          <w:b/>
+          <w:bCs/>
+        </w:rPr>
+        <w:t>)</w:t>
       </w:r>
     </w:p>
     <w:sectPr>

</xml_diff>